<commit_message>
not loading those other scenarios
</commit_message>
<xml_diff>
--- a/paper/figures_tables.docx
+++ b/paper/figures_tables.docx
@@ -48,28 +48,26 @@
         </w:p>
       </w:sdtContent>
     </w:sdt>
+    <w:bookmarkStart w:id="26" w:name="methods"/>
     <w:p>
       <w:pPr>
         <w:pStyle w:val="Heading2"/>
       </w:pPr>
-      <w:bookmarkStart w:id="20" w:name="methods"/>
       <w:r>
         <w:t xml:space="preserve">Methods</w:t>
       </w:r>
-      <w:bookmarkEnd w:id="20"/>
+    </w:p>
+    <w:bookmarkStart w:id="21" w:name="figure-1."/>
+    <w:p>
+      <w:pPr>
+        <w:pStyle w:val="Heading4"/>
+      </w:pPr>
+      <w:r>
+        <w:t xml:space="preserve">Figure 1.</w:t>
+      </w:r>
     </w:p>
     <w:p>
       <w:pPr>
-        <w:pStyle w:val="Heading4"/>
-      </w:pPr>
-      <w:bookmarkStart w:id="21" w:name="figure-1."/>
-      <w:r>
-        <w:t xml:space="preserve">Figure 1.</w:t>
-      </w:r>
-      <w:bookmarkEnd w:id="21"/>
-    </w:p>
-    <w:p>
-      <w:pPr>
         <w:pStyle w:val="FirstParagraph"/>
       </w:pPr>
       <w:r>
@@ -80,6 +78,7 @@
       </w:r>
       <w:r>
         <w:rPr>
+          <w:bCs/>
           <w:b/>
         </w:rPr>
         <w:t xml:space="preserve">A.</w:t>
@@ -95,6 +94,7 @@
       </w:r>
       <w:r>
         <w:rPr>
+          <w:bCs/>
           <w:b/>
         </w:rPr>
         <w:t xml:space="preserve">B.</w:t>
@@ -126,7 +126,7 @@
                     </pic:cNvPicPr>
                   </pic:nvPicPr>
                   <pic:blipFill>
-                    <a:blip r:embed="rId22"/>
+                    <a:blip r:embed="rId20"/>
                     <a:stretch>
                       <a:fillRect/>
                     </a:stretch>
@@ -153,15 +153,15 @@
         </w:drawing>
       </w:r>
     </w:p>
+    <w:bookmarkEnd w:id="21"/>
+    <w:bookmarkStart w:id="23" w:name="figure-2."/>
     <w:p>
       <w:pPr>
         <w:pStyle w:val="Heading4"/>
       </w:pPr>
-      <w:bookmarkStart w:id="23" w:name="figure-2."/>
       <w:r>
         <w:t xml:space="preserve">Figure 2.</w:t>
       </w:r>
-      <w:bookmarkEnd w:id="23"/>
     </w:p>
     <w:p>
       <w:pPr>
@@ -175,6 +175,7 @@
       </w:r>
       <w:r>
         <w:rPr>
+          <w:bCs/>
           <w:b/>
         </w:rPr>
         <w:t xml:space="preserve">A.</w:t>
@@ -190,6 +191,7 @@
       </w:r>
       <w:r>
         <w:rPr>
+          <w:bCs/>
           <w:b/>
         </w:rPr>
         <w:t xml:space="preserve">B.</w:t>
@@ -205,6 +207,7 @@
       </w:r>
       <w:r>
         <w:rPr>
+          <w:bCs/>
           <w:b/>
         </w:rPr>
         <w:t xml:space="preserve">C.</w:t>
@@ -236,7 +239,7 @@
                     </pic:cNvPicPr>
                   </pic:nvPicPr>
                   <pic:blipFill>
-                    <a:blip r:embed="rId24"/>
+                    <a:blip r:embed="rId22"/>
                     <a:stretch>
                       <a:fillRect/>
                     </a:stretch>
@@ -263,15 +266,15 @@
         </w:drawing>
       </w:r>
     </w:p>
+    <w:bookmarkEnd w:id="23"/>
+    <w:bookmarkStart w:id="25" w:name="figure-3."/>
     <w:p>
       <w:pPr>
         <w:pStyle w:val="Heading4"/>
       </w:pPr>
-      <w:bookmarkStart w:id="25" w:name="figure-3."/>
       <w:r>
         <w:t xml:space="preserve">Figure 3.</w:t>
       </w:r>
-      <w:bookmarkEnd w:id="25"/>
     </w:p>
     <w:p>
       <w:pPr>
@@ -285,6 +288,7 @@
       </w:r>
       <w:r>
         <w:rPr>
+          <w:bCs/>
           <w:b/>
         </w:rPr>
         <w:t xml:space="preserve">A.</w:t>
@@ -303,6 +307,9 @@
           <m:t>b</m:t>
         </m:r>
         <m:r>
+          <m:rPr>
+            <m:sty m:val="p"/>
+          </m:rPr>
           <m:t>=</m:t>
         </m:r>
         <m:r>
@@ -320,12 +327,18 @@
           <m:t>a</m:t>
         </m:r>
         <m:r>
+          <m:rPr>
+            <m:sty m:val="p"/>
+          </m:rPr>
           <m:t>=</m:t>
         </m:r>
         <m:r>
           <m:t>ν</m:t>
         </m:r>
         <m:r>
+          <m:rPr>
+            <m:sty m:val="p"/>
+          </m:rPr>
           <m:t>=</m:t>
         </m:r>
         <m:r>
@@ -346,12 +359,18 @@
           <m:t>a</m:t>
         </m:r>
         <m:r>
+          <m:rPr>
+            <m:sty m:val="p"/>
+          </m:rPr>
           <m:t>=</m:t>
         </m:r>
         <m:r>
           <m:t>ν</m:t>
         </m:r>
         <m:r>
+          <m:rPr>
+            <m:sty m:val="p"/>
+          </m:rPr>
           <m:t>=</m:t>
         </m:r>
         <m:r>
@@ -372,12 +391,18 @@
           <m:t>a</m:t>
         </m:r>
         <m:r>
+          <m:rPr>
+            <m:sty m:val="p"/>
+          </m:rPr>
           <m:t>=</m:t>
         </m:r>
         <m:r>
           <m:t>ν</m:t>
         </m:r>
         <m:r>
+          <m:rPr>
+            <m:sty m:val="p"/>
+          </m:rPr>
           <m:t>=</m:t>
         </m:r>
         <m:r>
@@ -398,6 +423,9 @@
           <m:t>ν</m:t>
         </m:r>
         <m:r>
+          <m:rPr>
+            <m:sty m:val="p"/>
+          </m:rPr>
           <m:t>&lt;</m:t>
         </m:r>
         <m:r>
@@ -418,6 +446,9 @@
           <m:t>ν</m:t>
         </m:r>
         <m:r>
+          <m:rPr>
+            <m:sty m:val="p"/>
+          </m:rPr>
           <m:t>&gt;</m:t>
         </m:r>
         <m:r>
@@ -438,6 +469,9 @@
           <m:t>ν</m:t>
         </m:r>
         <m:r>
+          <m:rPr>
+            <m:sty m:val="p"/>
+          </m:rPr>
           <m:t>=</m:t>
         </m:r>
         <m:r>
@@ -455,6 +489,7 @@
       </w:r>
       <w:r>
         <w:rPr>
+          <w:bCs/>
           <w:b/>
         </w:rPr>
         <w:t xml:space="preserve">B.</w:t>
@@ -473,6 +508,9 @@
           <m:t>ξ</m:t>
         </m:r>
         <m:r>
+          <m:rPr>
+            <m:sty m:val="p"/>
+          </m:rPr>
           <m:t>=</m:t>
         </m:r>
         <m:r>
@@ -493,6 +531,9 @@
           <m:t>ξ</m:t>
         </m:r>
         <m:r>
+          <m:rPr>
+            <m:sty m:val="p"/>
+          </m:rPr>
           <m:t>&gt;</m:t>
         </m:r>
         <m:r>
@@ -513,6 +554,9 @@
           <m:t>ξ</m:t>
         </m:r>
         <m:r>
+          <m:rPr>
+            <m:sty m:val="p"/>
+          </m:rPr>
           <m:t>&lt;</m:t>
         </m:r>
         <m:r>
@@ -533,6 +577,9 @@
           <m:t>σ</m:t>
         </m:r>
         <m:r>
+          <m:rPr>
+            <m:sty m:val="p"/>
+          </m:rPr>
           <m:t>=</m:t>
         </m:r>
         <m:r>
@@ -553,6 +600,9 @@
           <m:t>ξ</m:t>
         </m:r>
         <m:r>
+          <m:rPr>
+            <m:sty m:val="p"/>
+          </m:rPr>
           <m:t>=</m:t>
         </m:r>
         <m:r>
@@ -573,9 +623,15 @@
           <m:t>ξ</m:t>
         </m:r>
         <m:r>
+          <m:rPr>
+            <m:sty m:val="p"/>
+          </m:rPr>
           <m:t>=</m:t>
         </m:r>
         <m:r>
+          <m:rPr>
+            <m:sty m:val="p"/>
+          </m:rPr>
           <m:t>−</m:t>
         </m:r>
         <m:r>
@@ -596,6 +652,9 @@
           <m:t>ξ</m:t>
         </m:r>
         <m:r>
+          <m:rPr>
+            <m:sty m:val="p"/>
+          </m:rPr>
           <m:t>=</m:t>
         </m:r>
         <m:r>
@@ -629,7 +688,7 @@
                     </pic:cNvPicPr>
                   </pic:nvPicPr>
                   <pic:blipFill>
-                    <a:blip r:embed="rId26"/>
+                    <a:blip r:embed="rId24"/>
                     <a:stretch>
                       <a:fillRect/>
                     </a:stretch>
@@ -656,21 +715,22 @@
         </w:drawing>
       </w:r>
     </w:p>
+    <w:bookmarkEnd w:id="25"/>
+    <w:bookmarkEnd w:id="26"/>
+    <w:bookmarkStart w:id="34" w:name="results"/>
     <w:p>
       <w:pPr>
         <w:pStyle w:val="Heading2"/>
       </w:pPr>
-      <w:bookmarkStart w:id="27" w:name="results"/>
       <w:r>
         <w:t xml:space="preserve">Results</w:t>
       </w:r>
-      <w:bookmarkEnd w:id="27"/>
     </w:p>
+    <w:bookmarkStart w:id="28" w:name="X5d3e6590daeab3ae6de4b210a9e1063ec6bc1bf"/>
     <w:p>
       <w:pPr>
         <w:pStyle w:val="Heading4"/>
       </w:pPr>
-      <w:bookmarkStart w:id="28" w:name="X5d3e6590daeab3ae6de4b210a9e1063ec6bc1bf"/>
       <w:r>
         <w:t xml:space="preserve">Figure 4. Seed dispersal distances and aggregation metrics for simulated seeds in the three models considering variation in animal movement rates.</w:t>
       </w:r>
@@ -679,6 +739,7 @@
       </w:r>
       <w:r>
         <w:rPr>
+          <w:bCs/>
           <w:b/>
         </w:rPr>
         <w:t xml:space="preserve">A.</w:t>
@@ -694,6 +755,7 @@
       </w:r>
       <w:r>
         <w:rPr>
+          <w:bCs/>
           <w:b/>
         </w:rPr>
         <w:t xml:space="preserve">B.</w:t>
@@ -709,6 +771,7 @@
       </w:r>
       <w:r>
         <w:rPr>
+          <w:bCs/>
           <w:b/>
         </w:rPr>
         <w:t xml:space="preserve">C.</w:t>
@@ -724,11 +787,11 @@
       </w:r>
       <w:r>
         <w:rPr>
+          <w:iCs/>
           <w:i/>
         </w:rPr>
         <w:t xml:space="preserve">Is there more comparison I should mention here? Like, how the larger values are more abundant in the individual model?</w:t>
       </w:r>
-      <w:bookmarkEnd w:id="28"/>
     </w:p>
     <w:p>
       <w:pPr>
@@ -750,7 +813,7 @@
                     </pic:cNvPicPr>
                   </pic:nvPicPr>
                   <pic:blipFill>
-                    <a:blip r:embed="rId29"/>
+                    <a:blip r:embed="rId27"/>
                     <a:stretch>
                       <a:fillRect/>
                     </a:stretch>
@@ -777,34 +840,25 @@
         </w:drawing>
       </w:r>
     </w:p>
+    <w:bookmarkEnd w:id="28"/>
+    <w:bookmarkStart w:id="29" w:name="X9f8215136099cc390b832ed522100472659adbd"/>
     <w:p>
       <w:pPr>
         <w:pStyle w:val="Heading4"/>
       </w:pPr>
-      <w:bookmarkStart w:id="30" w:name="X9f8215136099cc390b832ed522100472659adbd"/>
       <w:r>
         <w:t xml:space="preserve">Table 1. Summary table of seed dispersal metrics for each of the simulation models. Seed dispersal and seed dispersion metrics represent the average value for each of the models, with standard errors in parentheses. Kurtosis is calculated for each of the three simulation models as described in the main text. Maximum seed dispersal distance represents the longest dispersal distance out of all seeds dispersed for each of the simulation models. Long-distance dispersal events are calculated as the percentage of seed dispersal distances greater than 500m for each simulated individual, with standard deviations calculated between the individuals in each simulation model.</w:t>
       </w:r>
-      <w:bookmarkEnd w:id="30"/>
     </w:p>
     <w:tbl>
       <w:tblPr>
         <w:tblStyle w:val="Table"/>
         <w:tblW w:type="pct" w:w="0.0"/>
-        <w:tblLook w:firstRow="1"/>
+        <w:tblLook w:firstRow="1" w:lastRow="0" w:firstColumn="0" w:lastColumn="0" w:noHBand="0" w:noVBand="0" w:val="0020"/>
       </w:tblPr>
       <w:tblGrid/>
       <w:tr>
-        <w:trPr>
-          <w:cnfStyle w:firstRow="1"/>
-        </w:trPr>
-        <w:tc>
-          <w:tcPr>
-            <w:tcBorders>
-              <w:bottom w:val="single"/>
-            </w:tcBorders>
-            <w:vAlign w:val="bottom"/>
-          </w:tcPr>
+        <w:tc>
           <w:p>
             <w:pPr>
               <w:pStyle w:val="Compact"/>
@@ -816,12 +870,6 @@
           </w:p>
         </w:tc>
         <w:tc>
-          <w:tcPr>
-            <w:tcBorders>
-              <w:bottom w:val="single"/>
-            </w:tcBorders>
-            <w:vAlign w:val="bottom"/>
-          </w:tcPr>
           <w:p>
             <w:pPr>
               <w:pStyle w:val="Compact"/>
@@ -833,12 +881,6 @@
           </w:p>
         </w:tc>
         <w:tc>
-          <w:tcPr>
-            <w:tcBorders>
-              <w:bottom w:val="single"/>
-            </w:tcBorders>
-            <w:vAlign w:val="bottom"/>
-          </w:tcPr>
           <w:p>
             <w:pPr>
               <w:pStyle w:val="Compact"/>
@@ -850,12 +892,6 @@
           </w:p>
         </w:tc>
         <w:tc>
-          <w:tcPr>
-            <w:tcBorders>
-              <w:bottom w:val="single"/>
-            </w:tcBorders>
-            <w:vAlign w:val="bottom"/>
-          </w:tcPr>
           <w:p>
             <w:pPr>
               <w:pStyle w:val="Compact"/>
@@ -867,12 +903,6 @@
           </w:p>
         </w:tc>
         <w:tc>
-          <w:tcPr>
-            <w:tcBorders>
-              <w:bottom w:val="single"/>
-            </w:tcBorders>
-            <w:vAlign w:val="bottom"/>
-          </w:tcPr>
           <w:p>
             <w:pPr>
               <w:pStyle w:val="Compact"/>
@@ -884,12 +914,6 @@
           </w:p>
         </w:tc>
         <w:tc>
-          <w:tcPr>
-            <w:tcBorders>
-              <w:bottom w:val="single"/>
-            </w:tcBorders>
-            <w:vAlign w:val="bottom"/>
-          </w:tcPr>
           <w:p>
             <w:pPr>
               <w:pStyle w:val="Compact"/>
@@ -1106,44 +1130,34 @@
         </w:tc>
       </w:tr>
     </w:tbl>
+    <w:bookmarkEnd w:id="29"/>
+    <w:bookmarkStart w:id="33" w:name="weibull-seed-dispersal-kernel"/>
     <w:p>
       <w:pPr>
         <w:pStyle w:val="Heading3"/>
       </w:pPr>
-      <w:bookmarkStart w:id="31" w:name="weibull-seed-dispersal-kernel"/>
       <w:r>
         <w:t xml:space="preserve">Weibull seed dispersal kernel</w:t>
       </w:r>
-      <w:bookmarkEnd w:id="31"/>
     </w:p>
+    <w:bookmarkStart w:id="30" w:name="X8c972d0e46c07693a3cafd3be063002c700ecf6"/>
     <w:p>
       <w:pPr>
         <w:pStyle w:val="Heading4"/>
       </w:pPr>
-      <w:bookmarkStart w:id="32" w:name="X8c972d0e46c07693a3cafd3be063002c700ecf6"/>
       <w:r>
         <w:t xml:space="preserve">Table 2. Parameter estimates for seed dispersal kernels on each of the simulation models using a Weibull distribution to characterize the kernel. Parameter values are reported with their standard deviations in parentheses.</w:t>
       </w:r>
-      <w:bookmarkEnd w:id="32"/>
     </w:p>
     <w:tbl>
       <w:tblPr>
         <w:tblStyle w:val="Table"/>
         <w:tblW w:type="pct" w:w="0.0"/>
-        <w:tblLook w:firstRow="1"/>
+        <w:tblLook w:firstRow="1" w:lastRow="0" w:firstColumn="0" w:lastColumn="0" w:noHBand="0" w:noVBand="0" w:val="0020"/>
       </w:tblPr>
       <w:tblGrid/>
       <w:tr>
-        <w:trPr>
-          <w:cnfStyle w:firstRow="1"/>
-        </w:trPr>
-        <w:tc>
-          <w:tcPr>
-            <w:tcBorders>
-              <w:bottom w:val="single"/>
-            </w:tcBorders>
-            <w:vAlign w:val="bottom"/>
-          </w:tcPr>
+        <w:tc>
           <w:p>
             <w:pPr>
               <w:pStyle w:val="Compact"/>
@@ -1155,12 +1169,6 @@
           </w:p>
         </w:tc>
         <w:tc>
-          <w:tcPr>
-            <w:tcBorders>
-              <w:bottom w:val="single"/>
-            </w:tcBorders>
-            <w:vAlign w:val="bottom"/>
-          </w:tcPr>
           <w:p>
             <w:pPr>
               <w:pStyle w:val="Compact"/>
@@ -1245,15 +1253,15 @@
         </w:tc>
       </w:tr>
     </w:tbl>
+    <w:bookmarkEnd w:id="30"/>
+    <w:bookmarkStart w:id="32" w:name="X53ea02d7a1b401b242b158a48b5ea8f2655084f"/>
     <w:p>
       <w:pPr>
         <w:pStyle w:val="Heading4"/>
       </w:pPr>
-      <w:bookmarkStart w:id="33" w:name="X53ea02d7a1b401b242b158a48b5ea8f2655084f"/>
       <w:r>
         <w:t xml:space="preserve">Figure 5. Kernels produced from Weibull functions using the estimated parameters for each of the simulated models. Inset shows a zoom to the tail of the distribution emphasizing the variation in long-distance dispersal events described by each of the models. Red line is used for reference as the original 500m threshold to describe long-distance dispersal events in previous studies. We observe fatter tails for the model with individual variation in animal movement, followed by family level variation, and a thinner tail for the null simulation model with no variation in animal movement.</w:t>
       </w:r>
-      <w:bookmarkEnd w:id="33"/>
     </w:p>
     <w:p>
       <w:pPr>
@@ -1275,7 +1283,7 @@
                     </pic:cNvPicPr>
                   </pic:nvPicPr>
                   <pic:blipFill>
-                    <a:blip r:embed="rId34"/>
+                    <a:blip r:embed="rId31"/>
                     <a:stretch>
                       <a:fillRect/>
                     </a:stretch>
@@ -1302,44 +1310,36 @@
         </w:drawing>
       </w:r>
     </w:p>
+    <w:bookmarkEnd w:id="32"/>
+    <w:bookmarkEnd w:id="33"/>
+    <w:bookmarkEnd w:id="34"/>
+    <w:bookmarkStart w:id="39" w:name="X79195da55b29d741ea99cca6b696dedd32148ca"/>
     <w:p>
       <w:pPr>
         <w:pStyle w:val="Heading2"/>
       </w:pPr>
-      <w:bookmarkStart w:id="35" w:name="X79195da55b29d741ea99cca6b696dedd32148ca"/>
       <w:r>
         <w:t xml:space="preserve">Generalized Pareto tail distribution for seed dispersal</w:t>
       </w:r>
-      <w:bookmarkEnd w:id="35"/>
     </w:p>
+    <w:bookmarkStart w:id="35" w:name="X41135e2074501b1e2ddba721babb3c9abfc7b25"/>
     <w:p>
       <w:pPr>
         <w:pStyle w:val="Heading4"/>
       </w:pPr>
-      <w:bookmarkStart w:id="36" w:name="X41135e2074501b1e2ddba721babb3c9abfc7b25"/>
       <w:r>
         <w:t xml:space="preserve">Table 3. Threshold values and parameter estimates for generalized Pareto distribution fits, and associated standard error for parameter estimates.</w:t>
       </w:r>
-      <w:bookmarkEnd w:id="36"/>
     </w:p>
     <w:tbl>
       <w:tblPr>
         <w:tblStyle w:val="Table"/>
         <w:tblW w:type="pct" w:w="0.0"/>
-        <w:tblLook w:firstRow="1"/>
+        <w:tblLook w:firstRow="1" w:lastRow="0" w:firstColumn="0" w:lastColumn="0" w:noHBand="0" w:noVBand="0" w:val="0020"/>
       </w:tblPr>
       <w:tblGrid/>
       <w:tr>
-        <w:trPr>
-          <w:cnfStyle w:firstRow="1"/>
-        </w:trPr>
-        <w:tc>
-          <w:tcPr>
-            <w:tcBorders>
-              <w:bottom w:val="single"/>
-            </w:tcBorders>
-            <w:vAlign w:val="bottom"/>
-          </w:tcPr>
+        <w:tc>
           <w:p>
             <w:pPr>
               <w:pStyle w:val="Compact"/>
@@ -1351,12 +1351,6 @@
           </w:p>
         </w:tc>
         <w:tc>
-          <w:tcPr>
-            <w:tcBorders>
-              <w:bottom w:val="single"/>
-            </w:tcBorders>
-            <w:vAlign w:val="bottom"/>
-          </w:tcPr>
           <w:p>
             <w:pPr>
               <w:pStyle w:val="Compact"/>
@@ -1368,12 +1362,6 @@
           </w:p>
         </w:tc>
         <w:tc>
-          <w:tcPr>
-            <w:tcBorders>
-              <w:bottom w:val="single"/>
-            </w:tcBorders>
-            <w:vAlign w:val="bottom"/>
-          </w:tcPr>
           <w:p>
             <w:pPr>
               <w:pStyle w:val="Compact"/>
@@ -1385,12 +1373,6 @@
           </w:p>
         </w:tc>
         <w:tc>
-          <w:tcPr>
-            <w:tcBorders>
-              <w:bottom w:val="single"/>
-            </w:tcBorders>
-            <w:vAlign w:val="bottom"/>
-          </w:tcPr>
           <w:p>
             <w:pPr>
               <w:pStyle w:val="Compact"/>
@@ -1541,15 +1523,15 @@
         </w:tc>
       </w:tr>
     </w:tbl>
+    <w:bookmarkEnd w:id="35"/>
+    <w:bookmarkStart w:id="37" w:name="figure-6."/>
     <w:p>
       <w:pPr>
         <w:pStyle w:val="Heading4"/>
       </w:pPr>
-      <w:bookmarkStart w:id="37" w:name="figure-6."/>
       <w:r>
         <w:t xml:space="preserve">Figure 6.</w:t>
       </w:r>
-      <w:bookmarkEnd w:id="37"/>
     </w:p>
     <w:p>
       <w:pPr>
@@ -1571,7 +1553,7 @@
                     </pic:cNvPicPr>
                   </pic:nvPicPr>
                   <pic:blipFill>
-                    <a:blip r:embed="rId38"/>
+                    <a:blip r:embed="rId36"/>
                     <a:stretch>
                       <a:fillRect/>
                     </a:stretch>
@@ -1598,43 +1580,28 @@
         </w:drawing>
       </w:r>
     </w:p>
+    <w:bookmarkEnd w:id="37"/>
+    <w:bookmarkStart w:id="38" w:name="X111b982a1f5e06823b99d4d2d42a0a0f11ea1f0"/>
     <w:p>
       <w:pPr>
         <w:pStyle w:val="Heading4"/>
       </w:pPr>
-      <w:bookmarkStart w:id="39" w:name="X111b982a1f5e06823b99d4d2d42a0a0f11ea1f0"/>
       <w:r>
         <w:t xml:space="preserve">Table 4. Probability of long-distance dispersal events for the three models following a generalized Pareto distribution.</w:t>
       </w:r>
-      <w:bookmarkEnd w:id="39"/>
     </w:p>
     <w:tbl>
       <w:tblPr>
         <w:tblStyle w:val="Table"/>
         <w:tblW w:type="pct" w:w="0.0"/>
-        <w:tblLook w:firstRow="1"/>
+        <w:tblLook w:firstRow="1" w:lastRow="0" w:firstColumn="0" w:lastColumn="0" w:noHBand="0" w:noVBand="0" w:val="0020"/>
       </w:tblPr>
       <w:tblGrid/>
       <w:tr>
-        <w:trPr>
-          <w:cnfStyle w:firstRow="1"/>
-        </w:trPr>
-        <w:tc>
-          <w:tcPr>
-            <w:tcBorders>
-              <w:bottom w:val="single"/>
-            </w:tcBorders>
-            <w:vAlign w:val="bottom"/>
-          </w:tcPr>
+        <w:tc>
           <w:p/>
         </w:tc>
         <w:tc>
-          <w:tcPr>
-            <w:tcBorders>
-              <w:bottom w:val="single"/>
-            </w:tcBorders>
-            <w:vAlign w:val="bottom"/>
-          </w:tcPr>
           <w:p>
             <w:pPr>
               <w:pStyle w:val="Compact"/>
@@ -1646,12 +1613,6 @@
           </w:p>
         </w:tc>
         <w:tc>
-          <w:tcPr>
-            <w:tcBorders>
-              <w:bottom w:val="single"/>
-            </w:tcBorders>
-            <w:vAlign w:val="bottom"/>
-          </w:tcPr>
           <w:p>
             <w:pPr>
               <w:pStyle w:val="Compact"/>
@@ -1663,12 +1624,6 @@
           </w:p>
         </w:tc>
         <w:tc>
-          <w:tcPr>
-            <w:tcBorders>
-              <w:bottom w:val="single"/>
-            </w:tcBorders>
-            <w:vAlign w:val="bottom"/>
-          </w:tcPr>
           <w:p>
             <w:pPr>
               <w:pStyle w:val="Compact"/>
@@ -1680,12 +1635,6 @@
           </w:p>
         </w:tc>
         <w:tc>
-          <w:tcPr>
-            <w:tcBorders>
-              <w:bottom w:val="single"/>
-            </w:tcBorders>
-            <w:vAlign w:val="bottom"/>
-          </w:tcPr>
           <w:p>
             <w:pPr>
               <w:pStyle w:val="Compact"/>
@@ -1697,12 +1646,6 @@
           </w:p>
         </w:tc>
         <w:tc>
-          <w:tcPr>
-            <w:tcBorders>
-              <w:bottom w:val="single"/>
-            </w:tcBorders>
-            <w:vAlign w:val="bottom"/>
-          </w:tcPr>
           <w:p>
             <w:pPr>
               <w:pStyle w:val="Compact"/>
@@ -1714,12 +1657,6 @@
           </w:p>
         </w:tc>
         <w:tc>
-          <w:tcPr>
-            <w:tcBorders>
-              <w:bottom w:val="single"/>
-            </w:tcBorders>
-            <w:vAlign w:val="bottom"/>
-          </w:tcPr>
           <w:p>
             <w:pPr>
               <w:pStyle w:val="Compact"/>
@@ -1731,12 +1668,6 @@
           </w:p>
         </w:tc>
         <w:tc>
-          <w:tcPr>
-            <w:tcBorders>
-              <w:bottom w:val="single"/>
-            </w:tcBorders>
-            <w:vAlign w:val="bottom"/>
-          </w:tcPr>
           <w:p>
             <w:pPr>
               <w:pStyle w:val="Compact"/>
@@ -2019,25 +1950,25 @@
         </w:tc>
       </w:tr>
     </w:tbl>
+    <w:bookmarkEnd w:id="38"/>
+    <w:bookmarkEnd w:id="39"/>
+    <w:bookmarkStart w:id="48" w:name="supplementary-figures-and-tables"/>
     <w:p>
       <w:pPr>
         <w:pStyle w:val="Heading2"/>
       </w:pPr>
-      <w:bookmarkStart w:id="40" w:name="supplementary-figures-and-tables"/>
       <w:r>
         <w:t xml:space="preserve">Supplementary Figures and tables</w:t>
       </w:r>
-      <w:bookmarkEnd w:id="40"/>
     </w:p>
+    <w:bookmarkStart w:id="43" w:name="Xd50fe938d82a2f02c045bcad239b42bfeed414e"/>
     <w:p>
       <w:pPr>
         <w:pStyle w:val="Heading3"/>
       </w:pPr>
-      <w:bookmarkStart w:id="41" w:name="Xd50fe938d82a2f02c045bcad239b42bfeed414e"/>
       <w:r>
         <w:t xml:space="preserve">Variation in kernels produced by individual birds in each of the three models</w:t>
       </w:r>
-      <w:bookmarkEnd w:id="41"/>
     </w:p>
     <w:p>
       <w:pPr>
@@ -2054,6 +1985,90 @@
                 <pic:pic>
                   <pic:nvPicPr>
                     <pic:cNvPr descr="figures_tables_files/figure-docx/unnamed-chunk-17-1.png" id="0" name="Picture"/>
+                    <pic:cNvPicPr>
+                      <a:picLocks noChangeArrowheads="1" noChangeAspect="1"/>
+                    </pic:cNvPicPr>
+                  </pic:nvPicPr>
+                  <pic:blipFill>
+                    <a:blip r:embed="rId40"/>
+                    <a:stretch>
+                      <a:fillRect/>
+                    </a:stretch>
+                  </pic:blipFill>
+                  <pic:spPr bwMode="auto">
+                    <a:xfrm>
+                      <a:off x="0" y="0"/>
+                      <a:ext cx="4620126" cy="3696101"/>
+                    </a:xfrm>
+                    <a:prstGeom prst="rect">
+                      <a:avLst/>
+                    </a:prstGeom>
+                    <a:noFill/>
+                    <a:ln w="9525">
+                      <a:noFill/>
+                      <a:headEnd/>
+                      <a:tailEnd/>
+                    </a:ln>
+                  </pic:spPr>
+                </pic:pic>
+              </a:graphicData>
+            </a:graphic>
+          </wp:inline>
+        </w:drawing>
+      </w:r>
+      <w:r>
+        <w:drawing>
+          <wp:inline>
+            <wp:extent cx="4620126" cy="3696101"/>
+            <wp:effectExtent b="0" l="0" r="0" t="0"/>
+            <wp:docPr descr="" title="" id="1" name="Picture"/>
+            <a:graphic>
+              <a:graphicData uri="http://schemas.openxmlformats.org/drawingml/2006/picture">
+                <pic:pic>
+                  <pic:nvPicPr>
+                    <pic:cNvPr descr="figures_tables_files/figure-docx/unnamed-chunk-17-2.png" id="0" name="Picture"/>
+                    <pic:cNvPicPr>
+                      <a:picLocks noChangeArrowheads="1" noChangeAspect="1"/>
+                    </pic:cNvPicPr>
+                  </pic:nvPicPr>
+                  <pic:blipFill>
+                    <a:blip r:embed="rId41"/>
+                    <a:stretch>
+                      <a:fillRect/>
+                    </a:stretch>
+                  </pic:blipFill>
+                  <pic:spPr bwMode="auto">
+                    <a:xfrm>
+                      <a:off x="0" y="0"/>
+                      <a:ext cx="4620126" cy="3696101"/>
+                    </a:xfrm>
+                    <a:prstGeom prst="rect">
+                      <a:avLst/>
+                    </a:prstGeom>
+                    <a:noFill/>
+                    <a:ln w="9525">
+                      <a:noFill/>
+                      <a:headEnd/>
+                      <a:tailEnd/>
+                    </a:ln>
+                  </pic:spPr>
+                </pic:pic>
+              </a:graphicData>
+            </a:graphic>
+          </wp:inline>
+        </w:drawing>
+      </w:r>
+      <w:r>
+        <w:drawing>
+          <wp:inline>
+            <wp:extent cx="4620126" cy="3696101"/>
+            <wp:effectExtent b="0" l="0" r="0" t="0"/>
+            <wp:docPr descr="" title="" id="1" name="Picture"/>
+            <a:graphic>
+              <a:graphicData uri="http://schemas.openxmlformats.org/drawingml/2006/picture">
+                <pic:pic>
+                  <pic:nvPicPr>
+                    <pic:cNvPr descr="figures_tables_files/figure-docx/unnamed-chunk-17-3.png" id="0" name="Picture"/>
                     <pic:cNvPicPr>
                       <a:picLocks noChangeArrowheads="1" noChangeAspect="1"/>
                     </pic:cNvPicPr>
@@ -2085,6 +2100,21 @@
           </wp:inline>
         </w:drawing>
       </w:r>
+    </w:p>
+    <w:bookmarkEnd w:id="43"/>
+    <w:bookmarkStart w:id="47" w:name="threshold-diagnostic-plots"/>
+    <w:p>
+      <w:pPr>
+        <w:pStyle w:val="Heading3"/>
+      </w:pPr>
+      <w:r>
+        <w:t xml:space="preserve">Threshold diagnostic plots</w:t>
+      </w:r>
+    </w:p>
+    <w:p>
+      <w:pPr>
+        <w:pStyle w:val="FirstParagraph"/>
+      </w:pPr>
       <w:r>
         <w:drawing>
           <wp:inline>
@@ -2095,49 +2125,7 @@
               <a:graphicData uri="http://schemas.openxmlformats.org/drawingml/2006/picture">
                 <pic:pic>
                   <pic:nvPicPr>
-                    <pic:cNvPr descr="figures_tables_files/figure-docx/unnamed-chunk-17-2.png" id="0" name="Picture"/>
-                    <pic:cNvPicPr>
-                      <a:picLocks noChangeArrowheads="1" noChangeAspect="1"/>
-                    </pic:cNvPicPr>
-                  </pic:nvPicPr>
-                  <pic:blipFill>
-                    <a:blip r:embed="rId43"/>
-                    <a:stretch>
-                      <a:fillRect/>
-                    </a:stretch>
-                  </pic:blipFill>
-                  <pic:spPr bwMode="auto">
-                    <a:xfrm>
-                      <a:off x="0" y="0"/>
-                      <a:ext cx="4620126" cy="3696101"/>
-                    </a:xfrm>
-                    <a:prstGeom prst="rect">
-                      <a:avLst/>
-                    </a:prstGeom>
-                    <a:noFill/>
-                    <a:ln w="9525">
-                      <a:noFill/>
-                      <a:headEnd/>
-                      <a:tailEnd/>
-                    </a:ln>
-                  </pic:spPr>
-                </pic:pic>
-              </a:graphicData>
-            </a:graphic>
-          </wp:inline>
-        </w:drawing>
-      </w:r>
-      <w:r>
-        <w:drawing>
-          <wp:inline>
-            <wp:extent cx="4620126" cy="3696101"/>
-            <wp:effectExtent b="0" l="0" r="0" t="0"/>
-            <wp:docPr descr="" title="" id="1" name="Picture"/>
-            <a:graphic>
-              <a:graphicData uri="http://schemas.openxmlformats.org/drawingml/2006/picture">
-                <pic:pic>
-                  <pic:nvPicPr>
-                    <pic:cNvPr descr="figures_tables_files/figure-docx/unnamed-chunk-17-3.png" id="0" name="Picture"/>
+                    <pic:cNvPr descr="figures_tables_files/figure-docx/unnamed-chunk-18-1.png" id="0" name="Picture"/>
                     <pic:cNvPicPr>
                       <a:picLocks noChangeArrowheads="1" noChangeAspect="1"/>
                     </pic:cNvPicPr>
@@ -2169,21 +2157,6 @@
           </wp:inline>
         </w:drawing>
       </w:r>
-    </w:p>
-    <w:p>
-      <w:pPr>
-        <w:pStyle w:val="Heading3"/>
-      </w:pPr>
-      <w:bookmarkStart w:id="45" w:name="threshold-diagnostic-plots"/>
-      <w:r>
-        <w:t xml:space="preserve">Threshold diagnostic plots</w:t>
-      </w:r>
-      <w:bookmarkEnd w:id="45"/>
-    </w:p>
-    <w:p>
-      <w:pPr>
-        <w:pStyle w:val="FirstParagraph"/>
-      </w:pPr>
       <w:r>
         <w:drawing>
           <wp:inline>
@@ -2194,7 +2167,49 @@
               <a:graphicData uri="http://schemas.openxmlformats.org/drawingml/2006/picture">
                 <pic:pic>
                   <pic:nvPicPr>
-                    <pic:cNvPr descr="figures_tables_files/figure-docx/unnamed-chunk-18-1.png" id="0" name="Picture"/>
+                    <pic:cNvPr descr="figures_tables_files/figure-docx/unnamed-chunk-18-2.png" id="0" name="Picture"/>
+                    <pic:cNvPicPr>
+                      <a:picLocks noChangeArrowheads="1" noChangeAspect="1"/>
+                    </pic:cNvPicPr>
+                  </pic:nvPicPr>
+                  <pic:blipFill>
+                    <a:blip r:embed="rId45"/>
+                    <a:stretch>
+                      <a:fillRect/>
+                    </a:stretch>
+                  </pic:blipFill>
+                  <pic:spPr bwMode="auto">
+                    <a:xfrm>
+                      <a:off x="0" y="0"/>
+                      <a:ext cx="4620126" cy="3696101"/>
+                    </a:xfrm>
+                    <a:prstGeom prst="rect">
+                      <a:avLst/>
+                    </a:prstGeom>
+                    <a:noFill/>
+                    <a:ln w="9525">
+                      <a:noFill/>
+                      <a:headEnd/>
+                      <a:tailEnd/>
+                    </a:ln>
+                  </pic:spPr>
+                </pic:pic>
+              </a:graphicData>
+            </a:graphic>
+          </wp:inline>
+        </w:drawing>
+      </w:r>
+      <w:r>
+        <w:drawing>
+          <wp:inline>
+            <wp:extent cx="4620126" cy="3696101"/>
+            <wp:effectExtent b="0" l="0" r="0" t="0"/>
+            <wp:docPr descr="" title="" id="1" name="Picture"/>
+            <a:graphic>
+              <a:graphicData uri="http://schemas.openxmlformats.org/drawingml/2006/picture">
+                <pic:pic>
+                  <pic:nvPicPr>
+                    <pic:cNvPr descr="figures_tables_files/figure-docx/unnamed-chunk-18-3.png" id="0" name="Picture"/>
                     <pic:cNvPicPr>
                       <a:picLocks noChangeArrowheads="1" noChangeAspect="1"/>
                     </pic:cNvPicPr>
@@ -2226,91 +2241,9 @@
           </wp:inline>
         </w:drawing>
       </w:r>
-      <w:r>
-        <w:drawing>
-          <wp:inline>
-            <wp:extent cx="4620126" cy="3696101"/>
-            <wp:effectExtent b="0" l="0" r="0" t="0"/>
-            <wp:docPr descr="" title="" id="1" name="Picture"/>
-            <a:graphic>
-              <a:graphicData uri="http://schemas.openxmlformats.org/drawingml/2006/picture">
-                <pic:pic>
-                  <pic:nvPicPr>
-                    <pic:cNvPr descr="figures_tables_files/figure-docx/unnamed-chunk-18-2.png" id="0" name="Picture"/>
-                    <pic:cNvPicPr>
-                      <a:picLocks noChangeArrowheads="1" noChangeAspect="1"/>
-                    </pic:cNvPicPr>
-                  </pic:nvPicPr>
-                  <pic:blipFill>
-                    <a:blip r:embed="rId47"/>
-                    <a:stretch>
-                      <a:fillRect/>
-                    </a:stretch>
-                  </pic:blipFill>
-                  <pic:spPr bwMode="auto">
-                    <a:xfrm>
-                      <a:off x="0" y="0"/>
-                      <a:ext cx="4620126" cy="3696101"/>
-                    </a:xfrm>
-                    <a:prstGeom prst="rect">
-                      <a:avLst/>
-                    </a:prstGeom>
-                    <a:noFill/>
-                    <a:ln w="9525">
-                      <a:noFill/>
-                      <a:headEnd/>
-                      <a:tailEnd/>
-                    </a:ln>
-                  </pic:spPr>
-                </pic:pic>
-              </a:graphicData>
-            </a:graphic>
-          </wp:inline>
-        </w:drawing>
-      </w:r>
-      <w:r>
-        <w:drawing>
-          <wp:inline>
-            <wp:extent cx="4620126" cy="3696101"/>
-            <wp:effectExtent b="0" l="0" r="0" t="0"/>
-            <wp:docPr descr="" title="" id="1" name="Picture"/>
-            <a:graphic>
-              <a:graphicData uri="http://schemas.openxmlformats.org/drawingml/2006/picture">
-                <pic:pic>
-                  <pic:nvPicPr>
-                    <pic:cNvPr descr="figures_tables_files/figure-docx/unnamed-chunk-18-3.png" id="0" name="Picture"/>
-                    <pic:cNvPicPr>
-                      <a:picLocks noChangeArrowheads="1" noChangeAspect="1"/>
-                    </pic:cNvPicPr>
-                  </pic:nvPicPr>
-                  <pic:blipFill>
-                    <a:blip r:embed="rId48"/>
-                    <a:stretch>
-                      <a:fillRect/>
-                    </a:stretch>
-                  </pic:blipFill>
-                  <pic:spPr bwMode="auto">
-                    <a:xfrm>
-                      <a:off x="0" y="0"/>
-                      <a:ext cx="4620126" cy="3696101"/>
-                    </a:xfrm>
-                    <a:prstGeom prst="rect">
-                      <a:avLst/>
-                    </a:prstGeom>
-                    <a:noFill/>
-                    <a:ln w="9525">
-                      <a:noFill/>
-                      <a:headEnd/>
-                      <a:tailEnd/>
-                    </a:ln>
-                  </pic:spPr>
-                </pic:pic>
-              </a:graphicData>
-            </a:graphic>
-          </wp:inline>
-        </w:drawing>
-      </w:r>
     </w:p>
+    <w:bookmarkEnd w:id="47"/>
+    <w:bookmarkEnd w:id="48"/>
     <w:sectPr/>
   </w:body>
 </w:document>
@@ -2349,10 +2282,7 @@
       <w:lvlText w:val=" "/>
       <w:lvlJc w:val="left"/>
       <w:pPr>
-        <w:tabs>
-          <w:tab w:val="num" w:pos="0"/>
-        </w:tabs>
-        <w:ind w:left="480" w:hanging="480"/>
+        <w:ind w:left="720" w:hanging="480"/>
       </w:pPr>
     </w:lvl>
     <w:lvl w:ilvl="1">
@@ -2360,10 +2290,7 @@
       <w:lvlText w:val=" "/>
       <w:lvlJc w:val="left"/>
       <w:pPr>
-        <w:tabs>
-          <w:tab w:val="num" w:pos="720"/>
-        </w:tabs>
-        <w:ind w:left="1200" w:hanging="480"/>
+        <w:ind w:left="1440" w:hanging="480"/>
       </w:pPr>
     </w:lvl>
     <w:lvl w:ilvl="2">
@@ -2371,10 +2298,7 @@
       <w:lvlText w:val=" "/>
       <w:lvlJc w:val="left"/>
       <w:pPr>
-        <w:tabs>
-          <w:tab w:val="num" w:pos="1440"/>
-        </w:tabs>
-        <w:ind w:left="1920" w:hanging="480"/>
+        <w:ind w:left="2160" w:hanging="480"/>
       </w:pPr>
     </w:lvl>
     <w:lvl w:ilvl="3">
@@ -2382,10 +2306,7 @@
       <w:lvlText w:val=" "/>
       <w:lvlJc w:val="left"/>
       <w:pPr>
-        <w:tabs>
-          <w:tab w:val="num" w:pos="2160"/>
-        </w:tabs>
-        <w:ind w:left="2640" w:hanging="480"/>
+        <w:ind w:left="2880" w:hanging="480"/>
       </w:pPr>
     </w:lvl>
     <w:lvl w:ilvl="4">
@@ -2393,10 +2314,7 @@
       <w:lvlText w:val=" "/>
       <w:lvlJc w:val="left"/>
       <w:pPr>
-        <w:tabs>
-          <w:tab w:val="num" w:pos="2880"/>
-        </w:tabs>
-        <w:ind w:left="3360" w:hanging="480"/>
+        <w:ind w:left="3600" w:hanging="480"/>
       </w:pPr>
     </w:lvl>
     <w:lvl w:ilvl="5">
@@ -2404,10 +2322,7 @@
       <w:lvlText w:val=" "/>
       <w:lvlJc w:val="left"/>
       <w:pPr>
-        <w:tabs>
-          <w:tab w:val="num" w:pos="3600"/>
-        </w:tabs>
-        <w:ind w:left="4080" w:hanging="480"/>
+        <w:ind w:left="4320" w:hanging="480"/>
       </w:pPr>
     </w:lvl>
     <w:lvl w:ilvl="6">
@@ -2415,10 +2330,7 @@
       <w:lvlText w:val=" "/>
       <w:lvlJc w:val="left"/>
       <w:pPr>
-        <w:tabs>
-          <w:tab w:val="num" w:pos="4320"/>
-        </w:tabs>
-        <w:ind w:left="4800" w:hanging="480"/>
+        <w:ind w:left="5040" w:hanging="480"/>
       </w:pPr>
     </w:lvl>
     <w:lvl w:ilvl="7">
@@ -2426,10 +2338,7 @@
       <w:lvlText w:val=" "/>
       <w:lvlJc w:val="left"/>
       <w:pPr>
-        <w:tabs>
-          <w:tab w:val="num" w:pos="5040"/>
-        </w:tabs>
-        <w:ind w:left="5520" w:hanging="480"/>
+        <w:ind w:left="5760" w:hanging="480"/>
       </w:pPr>
     </w:lvl>
     <w:lvl w:ilvl="8">
@@ -2437,10 +2346,7 @@
       <w:lvlText w:val=" "/>
       <w:lvlJc w:val="left"/>
       <w:pPr>
-        <w:tabs>
-          <w:tab w:val="num" w:pos="5760"/>
-        </w:tabs>
-        <w:ind w:left="6240" w:hanging="480"/>
+        <w:ind w:left="6480" w:hanging="480"/>
       </w:pPr>
     </w:lvl>
   </w:abstractNum>
@@ -2802,6 +2708,21 @@
         <w:right w:w="108" w:type="dxa"/>
       </w:tblCellMar>
     </w:tblPr>
+    <w:tblStylePr w:type="firstRow">
+      <w:tblPr>
+        <w:jc w:val="left"/>
+        <w:tblInd w:w="0" w:type="dxa"/>
+      </w:tblPr>
+      <w:trPr>
+        <w:jc w:val="left"/>
+      </w:trPr>
+      <w:tcPr>
+        <w:vAlign w:val="bottom"/>
+        <w:tcBorders>
+          <w:bottom w:val="single"/>
+        </w:tcBorders>
+      </w:tcPr>
+    </w:tblStylePr>
   </w:style>
   <w:style w:type="paragraph" w:customStyle="1" w:styleId="DefinitionTerm">
     <w:name w:val="Definition Term"/>
@@ -2865,6 +2786,10 @@
       <w:rFonts w:ascii="Consolas" w:hAnsi="Consolas"/>
       <w:sz w:val="22"/>
     </w:rPr>
+  </w:style>
+  <w:style w:type="character" w:customStyle="1" w:styleId="SectionNumber">
+    <w:name w:val="Section Number"/>
+    <w:basedOn w:val="BodyTextChar"/>
   </w:style>
   <w:style w:type="character" w:styleId="FootnoteReference">
     <w:name w:val="Footnote Reference"/>

</xml_diff>